<commit_message>
vault backup: 2025-09-20 12:13:31
</commit_message>
<xml_diff>
--- a/大物实验 Ⅱ/03-Template for long lab report-Physical Experiment 2-2025.docx
+++ b/大物实验 Ⅱ/03-Template for long lab report-Physical Experiment 2-2025.docx
@@ -1161,52 +1161,37 @@
     </w:p>
     <w:p>
       <w:pPr>
+        <w:pStyle w:val="3"/>
+        <w:keepNext w:val="0"/>
+        <w:keepLines w:val="0"/>
+        <w:widowControl/>
+        <w:suppressLineNumbers w:val="0"/>
+      </w:pPr>
+      <w:r>
+        <w:t>Abstract</w:t>
+      </w:r>
+    </w:p>
+    <w:p>
+      <w:pPr>
         <w:pStyle w:val="9"/>
         <w:keepNext w:val="0"/>
         <w:keepLines w:val="0"/>
         <w:widowControl/>
         <w:suppressLineNumbers w:val="0"/>
-        <w:shd w:val="clear" w:fill="FFFFFF"/>
-        <w:spacing w:before="0" w:beforeAutospacing="0" w:after="192" w:afterAutospacing="0"/>
-        <w:ind w:left="0" w:right="0" w:firstLine="0"/>
-        <w:rPr>
-          <w:rFonts w:hint="default" w:ascii="Times New Roman" w:hAnsi="Times New Roman" w:cs="Times New Roman" w:eastAsiaTheme="minorEastAsia"/>
-          <w:bCs/>
-          <w:color w:val="000000"/>
-          <w:kern w:val="0"/>
-          <w:sz w:val="24"/>
-          <w:szCs w:val="24"/>
-          <w:lang w:val="en-US" w:eastAsia="zh-CN" w:bidi="ar-SA"/>
+        <w:spacing w:before="0" w:beforeAutospacing="1" w:after="0" w:afterAutospacing="1"/>
+        <w:ind w:left="0" w:right="0"/>
+        <w:rPr>
+          <w:rFonts w:ascii="Times New Roman" w:hAnsi="Times New Roman" w:cs="Times New Roman"/>
+          <w:bCs/>
+          <w:color w:val="000000"/>
+          <w:kern w:val="0"/>
+          <w:sz w:val="24"/>
+          <w:szCs w:val="24"/>
         </w:rPr>
       </w:pPr>
       <w:r>
-        <w:rPr>
-          <w:rFonts w:hint="default" w:ascii="Times New Roman" w:hAnsi="Times New Roman" w:cs="Times New Roman" w:eastAsiaTheme="minorEastAsia"/>
-          <w:bCs/>
-          <w:color w:val="000000"/>
-          <w:kern w:val="0"/>
-          <w:sz w:val="24"/>
-          <w:szCs w:val="24"/>
-          <w:lang w:val="en-US" w:eastAsia="zh-CN" w:bidi="ar-SA"/>
-        </w:rPr>
-        <w:t>The aim of this experiment was to verify the quantization of atomic energy levels and to determine the first excitation potential of the argon atom. This was achieved by analyzing the relationship between the anode current and the accelerating voltage in a Franck-Hertz tube. The results demonstrated a distinct periodic variation in the current, confirming the principles of inelastic electron collisions. From the coordinates of the current crests, the first excitation potential of argon was calculated to be 10.87 V. This result, with a relative error of 6.3% against the accepted value of 11.6 V, provides strong quantitative evidence for the existence of discrete energy states within atoms.</w:t>
-      </w:r>
-    </w:p>
-    <w:p>
-      <w:pPr>
-        <w:autoSpaceDE w:val="0"/>
-        <w:autoSpaceDN w:val="0"/>
-        <w:adjustRightInd w:val="0"/>
-        <w:jc w:val="left"/>
-        <w:rPr>
-          <w:rFonts w:ascii="Times New Roman" w:hAnsi="Times New Roman" w:cs="Times New Roman"/>
-          <w:bCs/>
-          <w:color w:val="000000"/>
-          <w:kern w:val="0"/>
-          <w:sz w:val="24"/>
-          <w:szCs w:val="24"/>
-        </w:rPr>
-      </w:pPr>
+        <w:t>This experiment utilized a Michelson interferometer to perform two fundamental optical measurements. The core principle of interferometry was applied, correlating the shifting of interference fringes with changes in optical path length. For the first objective, the wavelength of a Helium-Neon (He-Ne) laser was determined by measuring the precise mirror displacement required to count 150 fringe shifts. The second objective involved measuring the refractive index of air by observing 40 fringe shifts that corresponded to a controlled variation in air pressure within a gas cell. The experiment yielded a laser wavelength of 793.33 nm and a refractive index for air of 1.00021 at 28°C. While the refractive index value is a reasonable approximation of the theoretical value, the measured wavelength exhibits a significant deviation from its accepted standard, suggesting the influence of notable systematic or procedural errors during the measurement.</w:t>
+      </w:r>
     </w:p>
     <w:tbl>
       <w:tblPr>
@@ -1411,152 +1396,13 @@
         <w:keepLines w:val="0"/>
         <w:widowControl/>
         <w:suppressLineNumbers w:val="0"/>
-        <w:pBdr>
-          <w:top w:val="none" w:color="1B1C1D" w:sz="0" w:space="0"/>
-          <w:left w:val="none" w:color="1B1C1D" w:sz="0" w:space="0"/>
-          <w:bottom w:val="none" w:color="1B1C1D" w:sz="0" w:space="0"/>
-          <w:right w:val="none" w:color="1B1C1D" w:sz="0" w:space="0"/>
-        </w:pBdr>
-        <w:bidi w:val="0"/>
-        <w:spacing w:before="0" w:beforeAutospacing="0" w:after="192" w:afterAutospacing="0" w:line="14" w:lineRule="atLeast"/>
+        <w:spacing w:before="0" w:beforeAutospacing="1" w:after="0" w:afterAutospacing="1"/>
         <w:ind w:left="0" w:right="0"/>
-        <w:rPr>
-          <w:rFonts w:hint="default" w:ascii="Times New Roman" w:hAnsi="Times New Roman" w:cs="Times New Roman" w:eastAsiaTheme="minorEastAsia"/>
-          <w:bCs/>
-          <w:color w:val="000000"/>
-          <w:kern w:val="0"/>
-          <w:sz w:val="24"/>
-          <w:szCs w:val="24"/>
-          <w:lang w:val="en-US" w:eastAsia="zh-CN" w:bidi="ar-SA"/>
-        </w:rPr>
       </w:pPr>
-      <w:r>
-        <w:rPr>
-          <w:rFonts w:hint="default" w:ascii="Times New Roman" w:hAnsi="Times New Roman" w:cs="Times New Roman" w:eastAsiaTheme="minorEastAsia"/>
-          <w:bCs/>
-          <w:color w:val="000000"/>
-          <w:kern w:val="0"/>
-          <w:sz w:val="24"/>
-          <w:szCs w:val="24"/>
-          <w:lang w:val="en-US" w:eastAsia="zh-CN" w:bidi="ar-SA"/>
-        </w:rPr>
-        <w:t>At the dawn of the 20th century, classical physics faced significant challenges in explaining phenomena at the atomic scale, most notably the discrete line spectra emitted by elements. The observation that atoms only emit and absorb light at specific, characteristic frequencies suggested that their internal energy structure was not continuous as classical theories would predict. In 1913, Niels Bohr proposed a revolutionary model of the atom that incorporated the nascent concepts of quantum theory. Bohr’s model was built on a set of radical postulates: that electrons exist in stable, non-radiating orbits corresponding to discrete energy levels, and that they emit or absorb energy only when transitioning between these specific levels.</w:t>
-      </w:r>
-    </w:p>
-    <w:p>
-      <w:pPr>
-        <w:pStyle w:val="9"/>
-        <w:keepNext w:val="0"/>
-        <w:keepLines w:val="0"/>
-        <w:widowControl/>
-        <w:suppressLineNumbers w:val="0"/>
-        <w:pBdr>
-          <w:top w:val="none" w:color="1B1C1D" w:sz="0" w:space="0"/>
-          <w:left w:val="none" w:color="1B1C1D" w:sz="0" w:space="0"/>
-          <w:bottom w:val="none" w:color="1B1C1D" w:sz="0" w:space="0"/>
-          <w:right w:val="none" w:color="1B1C1D" w:sz="0" w:space="0"/>
-        </w:pBdr>
-        <w:bidi w:val="0"/>
-        <w:spacing w:before="0" w:beforeAutospacing="0" w:after="192" w:afterAutospacing="0" w:line="14" w:lineRule="atLeast"/>
-        <w:ind w:left="0" w:right="0"/>
-        <w:rPr>
-          <w:rFonts w:hint="default" w:ascii="Times New Roman" w:hAnsi="Times New Roman" w:cs="Times New Roman" w:eastAsiaTheme="minorEastAsia"/>
-          <w:bCs/>
-          <w:color w:val="000000"/>
-          <w:kern w:val="0"/>
-          <w:sz w:val="24"/>
-          <w:szCs w:val="24"/>
-          <w:lang w:val="en-US" w:eastAsia="zh-CN" w:bidi="ar-SA"/>
-        </w:rPr>
-      </w:pPr>
-      <w:r>
-        <w:rPr>
-          <w:rFonts w:hint="default" w:ascii="Times New Roman" w:hAnsi="Times New Roman" w:cs="Times New Roman" w:eastAsiaTheme="minorEastAsia"/>
-          <w:bCs/>
-          <w:color w:val="000000"/>
-          <w:kern w:val="0"/>
-          <w:sz w:val="24"/>
-          <w:szCs w:val="24"/>
-          <w:lang w:val="en-US" w:eastAsia="zh-CN" w:bidi="ar-SA"/>
-        </w:rPr>
-        <w:t>While Bohr's model successfully explained the hydrogen spectrum, it was a theoretical construct that lacked direct experimental validation. The Franck-Hertz experiment, first conducted in 1914 by James Franck and Gustav Hertz, was designed to provide this crucial evidence. Its principle is elegantly simple yet profound: to probe the internal energy structure of atoms by bombarding them with a beam of electrons of controlled kinetic energy.</w:t>
-      </w:r>
-    </w:p>
-    <w:p>
-      <w:pPr>
-        <w:pStyle w:val="9"/>
-        <w:keepNext w:val="0"/>
-        <w:keepLines w:val="0"/>
-        <w:widowControl/>
-        <w:suppressLineNumbers w:val="0"/>
-        <w:pBdr>
-          <w:top w:val="none" w:color="1B1C1D" w:sz="0" w:space="0"/>
-          <w:left w:val="none" w:color="1B1C1D" w:sz="0" w:space="0"/>
-          <w:bottom w:val="none" w:color="1B1C1D" w:sz="0" w:space="0"/>
-          <w:right w:val="none" w:color="1B1C1D" w:sz="0" w:space="0"/>
-        </w:pBdr>
-        <w:bidi w:val="0"/>
-        <w:spacing w:before="0" w:beforeAutospacing="0" w:after="192" w:afterAutospacing="0" w:line="14" w:lineRule="atLeast"/>
-        <w:ind w:left="0" w:right="0"/>
-        <w:rPr>
-          <w:rFonts w:hint="default" w:ascii="Times New Roman" w:hAnsi="Times New Roman" w:cs="Times New Roman" w:eastAsiaTheme="minorEastAsia"/>
-          <w:bCs/>
-          <w:color w:val="000000"/>
-          <w:kern w:val="0"/>
-          <w:sz w:val="24"/>
-          <w:szCs w:val="24"/>
-          <w:lang w:val="en-US" w:eastAsia="zh-CN" w:bidi="ar-SA"/>
-        </w:rPr>
-      </w:pPr>
-      <w:r>
-        <w:rPr>
-          <w:rFonts w:hint="default" w:ascii="Times New Roman" w:hAnsi="Times New Roman" w:cs="Times New Roman" w:eastAsiaTheme="minorEastAsia"/>
-          <w:bCs/>
-          <w:color w:val="000000"/>
-          <w:kern w:val="0"/>
-          <w:sz w:val="24"/>
-          <w:szCs w:val="24"/>
-          <w:lang w:val="en-US" w:eastAsia="zh-CN" w:bidi="ar-SA"/>
-        </w:rPr>
-        <w:t>The experiment investigates the different types of collisions between electrons and atoms. In an elastic collision, the electron loses a negligible amount of kinetic energy. However, if the electron's kinetic energy is equal to or greater than the energy difference between the atom's ground state and an excited state, an inelastic collision can occur. In this process, the atom absorbs a quantum of energy from the electron, causing it to jump to a higher energy level. The electron, having lost this specific amount of energy, is significantly slowed down. By measuring the electric current of electrons that pass through a gas-filled tube, a series of sharp drops in current can be observed. Each drop corresponds to the energy at which electrons can cause the atoms to transition to their first excited state.</w:t>
-      </w:r>
-    </w:p>
-    <w:p>
-      <w:pPr>
-        <w:pStyle w:val="9"/>
-        <w:keepNext w:val="0"/>
-        <w:keepLines w:val="0"/>
-        <w:widowControl/>
-        <w:suppressLineNumbers w:val="0"/>
-        <w:pBdr>
-          <w:top w:val="none" w:color="1B1C1D" w:sz="0" w:space="0"/>
-          <w:left w:val="none" w:color="1B1C1D" w:sz="0" w:space="0"/>
-          <w:bottom w:val="none" w:color="1B1C1D" w:sz="0" w:space="0"/>
-          <w:right w:val="none" w:color="1B1C1D" w:sz="0" w:space="0"/>
-        </w:pBdr>
-        <w:bidi w:val="0"/>
-        <w:spacing w:before="0" w:beforeAutospacing="0" w:after="192" w:afterAutospacing="0" w:line="14" w:lineRule="atLeast"/>
-        <w:ind w:left="0" w:right="0"/>
-        <w:rPr>
-          <w:rFonts w:ascii="Times New Roman" w:hAnsi="Times New Roman" w:cs="Times New Roman"/>
-          <w:bCs/>
-          <w:color w:val="000000"/>
-          <w:kern w:val="0"/>
-          <w:sz w:val="24"/>
-          <w:szCs w:val="24"/>
-        </w:rPr>
-      </w:pPr>
-      <w:r>
-        <w:rPr>
-          <w:rFonts w:hint="default" w:ascii="Times New Roman" w:hAnsi="Times New Roman" w:cs="Times New Roman" w:eastAsiaTheme="minorEastAsia"/>
-          <w:bCs/>
-          <w:color w:val="000000"/>
-          <w:kern w:val="0"/>
-          <w:sz w:val="24"/>
-          <w:szCs w:val="24"/>
-          <w:lang w:val="en-US" w:eastAsia="zh-CN" w:bidi="ar-SA"/>
-        </w:rPr>
-        <w:t>This experiment, therefore, serves as a direct and compelling demonstration of the quantization of atomic energy. The objective of this lab is to replicate this landmark experiment using argon gas, to observe the periodic variation in current as the accelerating voltage is increased, and to determine the first excitation potential of the argon atom from the collected data.</w:t>
+      <w:bookmarkStart w:id="0" w:name="_GoBack"/>
+      <w:bookmarkEnd w:id="0"/>
+      <w:r>
+        <w:t>The Michelson interferometer is a landmark instrument in optics, renowned for its sensitivity in detecting minute differences in optical path length. It is immortalized by the Michelson-Morley experiment, whose null result fundamentally questioned the existence of the luminiferous aether and became critical evidence supporting Einstein's theory of special relativity. The interferometer's operation is elegant: a coherent light beam is split, travels along two perpendicular paths, and is then recombined. The resulting interference pattern is exquisitely sensitive to any change in the relative path lengths. This principle is so powerful that its modern applications range from calibrating industrial components to detecting gravitational waves in massive interferometers like LIGO. In this experiment, we apply this technique to achieve two goals: first, to determine the wavelength of a He-Ne laser by relating a measured mirror displacement to a counted number of fringe shifts, and second, to measure the refractive index of air by observing the fringe shifts produced by altering the pressure in a gas cell.</w:t>
       </w:r>
     </w:p>
     <w:p>
@@ -14067,6 +13913,12 @@
             <w:insideH w:val="single" w:color="auto" w:sz="4" w:space="0"/>
             <w:insideV w:val="single" w:color="auto" w:sz="4" w:space="0"/>
           </w:tblBorders>
+          <w:tblCellMar>
+            <w:top w:w="0" w:type="dxa"/>
+            <w:left w:w="108" w:type="dxa"/>
+            <w:bottom w:w="0" w:type="dxa"/>
+            <w:right w:w="108" w:type="dxa"/>
+          </w:tblCellMar>
         </w:tblPrEx>
         <w:trPr>
           <w:trHeight w:val="274" w:hRule="atLeast"/>
@@ -16349,8 +16201,6 @@
           <w:szCs w:val="24"/>
         </w:rPr>
       </w:pPr>
-      <w:bookmarkStart w:id="0" w:name="_GoBack"/>
-      <w:bookmarkEnd w:id="0"/>
     </w:p>
     <w:p>
       <w:pPr>
@@ -16517,7 +16367,7 @@
     <w:sdtPr>
       <w:id w:val="1959443228"/>
       <w:docPartObj>
-        <w:docPartGallery w:val="AutoText"/>
+        <w:docPartGallery w:val="autotext"/>
       </w:docPartObj>
     </w:sdtPr>
     <w:sdtContent>
@@ -16597,7 +16447,7 @@
         <w:szCs w:val="24"/>
       </w:rPr>
       <w:pict>
-        <v:shape id="WordPictureWatermark431048830" o:spid="_x0000_s2057" o:spt="75" type="#_x0000_t75" style="position:absolute;left:0pt;height:743.3pt;width:1232.85pt;mso-position-horizontal:center;mso-position-horizontal-relative:margin;mso-position-vertical:center;mso-position-vertical-relative:margin;z-index:-251655168;mso-width-relative:page;mso-height-relative:page;" filled="f" o:preferrelative="t" stroked="f" coordsize="21600,21600" o:allowincell="f">
+        <v:shape id="WordPictureWatermark431048830" o:spid="_x0000_s4098" o:spt="75" type="#_x0000_t75" style="position:absolute;left:0pt;height:743.3pt;width:1232.85pt;mso-position-horizontal:center;mso-position-horizontal-relative:margin;mso-position-vertical:center;mso-position-vertical-relative:margin;z-index:-251655168;mso-width-relative:page;mso-height-relative:page;" filled="f" o:preferrelative="t" stroked="f" coordsize="21600,21600" o:allowincell="f">
           <v:path/>
           <v:fill on="f" focussize="0,0"/>
           <v:stroke on="f" joinstyle="miter"/>
@@ -16711,7 +16561,7 @@
     </w:pPr>
     <w:r>
       <w:pict>
-        <v:shape id="WordPictureWatermark431048829" o:spid="_x0000_s2056" o:spt="75" type="#_x0000_t75" style="position:absolute;left:0pt;height:743.3pt;width:1232.85pt;mso-position-horizontal:center;mso-position-horizontal-relative:margin;mso-position-vertical:center;mso-position-vertical-relative:margin;z-index:-251656192;mso-width-relative:page;mso-height-relative:page;" filled="f" o:preferrelative="t" stroked="f" coordsize="21600,21600" o:allowincell="f">
+        <v:shape id="WordPictureWatermark431048829" o:spid="_x0000_s4099" o:spt="75" type="#_x0000_t75" style="position:absolute;left:0pt;height:743.3pt;width:1232.85pt;mso-position-horizontal:center;mso-position-horizontal-relative:margin;mso-position-vertical:center;mso-position-vertical-relative:margin;z-index:-251656192;mso-width-relative:page;mso-height-relative:page;" filled="f" o:preferrelative="t" stroked="f" coordsize="21600,21600" o:allowincell="f">
           <v:path/>
           <v:fill on="f" focussize="0,0"/>
           <v:stroke on="f" joinstyle="miter"/>
@@ -16738,7 +16588,7 @@
         <w:sz w:val="32"/>
       </w:rPr>
       <w:pict>
-        <v:shape id="WordPictureWatermark431048828" o:spid="_x0000_s2055" o:spt="75" type="#_x0000_t75" style="position:absolute;left:0pt;height:743.3pt;width:1232.85pt;mso-position-horizontal:center;mso-position-horizontal-relative:margin;mso-position-vertical:center;mso-position-vertical-relative:margin;z-index:-251657216;mso-width-relative:page;mso-height-relative:page;" filled="f" o:preferrelative="t" stroked="f" coordsize="21600,21600" o:allowincell="f">
+        <v:shape id="WordPictureWatermark431048828" o:spid="_x0000_s4097" o:spt="75" type="#_x0000_t75" style="position:absolute;left:0pt;height:743.3pt;width:1232.85pt;mso-position-horizontal:center;mso-position-horizontal-relative:margin;mso-position-vertical:center;mso-position-vertical-relative:margin;z-index:-251657216;mso-width-relative:page;mso-height-relative:page;" filled="f" o:preferrelative="t" stroked="f" coordsize="21600,21600" o:allowincell="f">
           <v:path/>
           <v:fill on="f" focussize="0,0"/>
           <v:stroke on="f" joinstyle="miter"/>
@@ -17720,9 +17570,9 @@
     <customSectPr/>
   </customSectProps>
   <customShpExts>
-    <customShpInfo spid="_x0000_s2057"/>
-    <customShpInfo spid="_x0000_s2056"/>
-    <customShpInfo spid="_x0000_s2055"/>
+    <customShpInfo spid="_x0000_s4098"/>
+    <customShpInfo spid="_x0000_s4099"/>
+    <customShpInfo spid="_x0000_s4097"/>
   </customShpExts>
 </s:customData>
 </file>

</xml_diff>